<commit_message>
Documento de arquitectura terminado
</commit_message>
<xml_diff>
--- a/Project/Build/Documento de Arquitectura.docx
+++ b/Project/Build/Documento de Arquitectura.docx
@@ -1675,49 +1675,7 @@
         <w:rPr>
           <w:rFonts w:ascii="Arial" w:hAnsi="Arial" w:cs="Arial"/>
         </w:rPr>
-        <w:t xml:space="preserve">conformada por cinco capas: </w:t>
-      </w:r>
-      <w:proofErr w:type="spellStart"/>
-      <w:r>
-        <w:rPr>
-          <w:rFonts w:ascii="Arial" w:hAnsi="Arial" w:cs="Arial"/>
-        </w:rPr>
-        <w:t>model</w:t>
-      </w:r>
-      <w:proofErr w:type="spellEnd"/>
-      <w:r>
-        <w:rPr>
-          <w:rFonts w:ascii="Arial" w:hAnsi="Arial" w:cs="Arial"/>
-        </w:rPr>
-        <w:t xml:space="preserve">, </w:t>
-      </w:r>
-      <w:proofErr w:type="spellStart"/>
-      <w:r>
-        <w:rPr>
-          <w:rFonts w:ascii="Arial" w:hAnsi="Arial" w:cs="Arial"/>
-        </w:rPr>
-        <w:t>view</w:t>
-      </w:r>
-      <w:proofErr w:type="spellEnd"/>
-      <w:r>
-        <w:rPr>
-          <w:rFonts w:ascii="Arial" w:hAnsi="Arial" w:cs="Arial"/>
-        </w:rPr>
-        <w:t xml:space="preserve">, data, </w:t>
-      </w:r>
-      <w:proofErr w:type="spellStart"/>
-      <w:r>
-        <w:rPr>
-          <w:rFonts w:ascii="Arial" w:hAnsi="Arial" w:cs="Arial"/>
-        </w:rPr>
-        <w:t>common</w:t>
-      </w:r>
-      <w:proofErr w:type="spellEnd"/>
-      <w:r>
-        <w:rPr>
-          <w:rFonts w:ascii="Arial" w:hAnsi="Arial" w:cs="Arial"/>
-        </w:rPr>
-        <w:t xml:space="preserve"> y test.</w:t>
+        <w:t>conformada por cinco capas: model, view, data, common y test.</w:t>
       </w:r>
     </w:p>
     <w:p>
@@ -1744,19 +1702,11 @@
           <w:rFonts w:ascii="Arial" w:hAnsi="Arial" w:cs="Arial"/>
         </w:rPr>
       </w:pPr>
-      <w:proofErr w:type="spellStart"/>
       <w:r>
         <w:rPr>
           <w:rFonts w:ascii="Arial" w:hAnsi="Arial" w:cs="Arial"/>
         </w:rPr>
-        <w:t>Model</w:t>
-      </w:r>
-      <w:proofErr w:type="spellEnd"/>
-      <w:r>
-        <w:rPr>
-          <w:rFonts w:ascii="Arial" w:hAnsi="Arial" w:cs="Arial"/>
-        </w:rPr>
-        <w:t>: almacenará todos los POJOS del sistema.</w:t>
+        <w:t>Model: almacenará todos los POJOS del sistema.</w:t>
       </w:r>
     </w:p>
     <w:p>
@@ -1812,19 +1762,11 @@
           <w:rFonts w:ascii="Arial" w:hAnsi="Arial" w:cs="Arial"/>
         </w:rPr>
       </w:pPr>
-      <w:proofErr w:type="spellStart"/>
       <w:r>
         <w:rPr>
           <w:rFonts w:ascii="Arial" w:hAnsi="Arial" w:cs="Arial"/>
         </w:rPr>
-        <w:t>Common</w:t>
-      </w:r>
-      <w:proofErr w:type="spellEnd"/>
-      <w:r>
-        <w:rPr>
-          <w:rFonts w:ascii="Arial" w:hAnsi="Arial" w:cs="Arial"/>
-        </w:rPr>
-        <w:t>: en esta capa se almacenarán archivos de uso común en el sistema.</w:t>
+        <w:t>Common: en esta capa se almacenarán archivos de uso común en el sistema.</w:t>
       </w:r>
     </w:p>
     <w:p>
@@ -2187,25 +2129,7 @@
                 <w:szCs w:val="16"/>
                 <w:lang w:val="es-MX"/>
               </w:rPr>
-              <w:t xml:space="preserve">Aunque el cliente </w:t>
-            </w:r>
-            <w:r>
-              <w:rPr>
-                <w:rFonts w:ascii="Arial" w:hAnsi="Arial" w:cs="Arial"/>
-                <w:sz w:val="20"/>
-                <w:szCs w:val="16"/>
-                <w:lang w:val="es-MX"/>
-              </w:rPr>
-              <w:t xml:space="preserve">únicamente </w:t>
-            </w:r>
-            <w:r>
-              <w:rPr>
-                <w:rFonts w:ascii="Arial" w:hAnsi="Arial" w:cs="Arial"/>
-                <w:sz w:val="20"/>
-                <w:szCs w:val="16"/>
-                <w:lang w:val="es-MX"/>
-              </w:rPr>
-              <w:t>solicitó que el sistema abarcara las áreas de producción y ventas, también mencionó que a largo plazo el sistema deberá incluir módulos para cada área de la empresa.</w:t>
+              <w:t>Aunque el cliente únicamente solicitó que el sistema abarcara las áreas de producción y ventas, también mencionó que a largo plazo el sistema deberá incluir módulos para cada área de la empresa.</w:t>
             </w:r>
           </w:p>
         </w:tc>
@@ -2736,7 +2660,16 @@
                 <w:sz w:val="20"/>
                 <w:lang w:val="es-MX"/>
               </w:rPr>
-              <w:t>RF_005 – Inicio de sesión</w:t>
+              <w:t>RF_01</w:t>
+            </w:r>
+            <w:r>
+              <w:rPr>
+                <w:rFonts w:ascii="Arial" w:hAnsi="Arial" w:cs="Arial"/>
+                <w:i/>
+                <w:sz w:val="20"/>
+                <w:lang w:val="es-MX"/>
+              </w:rPr>
+              <w:t xml:space="preserve"> – Inicio de sesión</w:t>
             </w:r>
           </w:p>
         </w:tc>
@@ -3017,7 +2950,43 @@
                 <w:sz w:val="20"/>
                 <w:lang w:val="es-MX"/>
               </w:rPr>
-              <w:t xml:space="preserve">RF_006 - </w:t>
+              <w:t>RF_02</w:t>
+            </w:r>
+            <w:r>
+              <w:rPr>
+                <w:rFonts w:ascii="Arial" w:hAnsi="Arial" w:cs="Arial"/>
+                <w:i/>
+                <w:sz w:val="20"/>
+                <w:lang w:val="es-MX"/>
+              </w:rPr>
+              <w:t xml:space="preserve"> </w:t>
+            </w:r>
+            <w:r>
+              <w:rPr>
+                <w:rFonts w:ascii="Arial" w:hAnsi="Arial" w:cs="Arial"/>
+                <w:i/>
+                <w:sz w:val="20"/>
+                <w:lang w:val="es-MX"/>
+              </w:rPr>
+              <w:t>–</w:t>
+            </w:r>
+            <w:r>
+              <w:rPr>
+                <w:rFonts w:ascii="Arial" w:hAnsi="Arial" w:cs="Arial"/>
+                <w:i/>
+                <w:sz w:val="20"/>
+                <w:lang w:val="es-MX"/>
+              </w:rPr>
+              <w:t xml:space="preserve"> </w:t>
+            </w:r>
+            <w:r>
+              <w:rPr>
+                <w:rFonts w:ascii="Arial" w:hAnsi="Arial" w:cs="Arial"/>
+                <w:i/>
+                <w:sz w:val="20"/>
+                <w:lang w:val="es-MX"/>
+              </w:rPr>
+              <w:t xml:space="preserve">Menú principal / </w:t>
             </w:r>
             <w:r>
               <w:rPr>
@@ -3554,70 +3523,14 @@
               </w:rPr>
               <w:t xml:space="preserve">Permite </w:t>
             </w:r>
-            <w:proofErr w:type="spellStart"/>
             <w:r>
               <w:rPr>
                 <w:rFonts w:cs="Arial"/>
                 <w:color w:val="auto"/>
                 <w:lang w:val="en-US"/>
               </w:rPr>
-              <w:t>gestionar</w:t>
-            </w:r>
-            <w:proofErr w:type="spellEnd"/>
-            <w:r>
-              <w:rPr>
-                <w:rFonts w:cs="Arial"/>
-                <w:color w:val="auto"/>
-                <w:lang w:val="en-US"/>
-              </w:rPr>
-              <w:t xml:space="preserve"> el </w:t>
-            </w:r>
-            <w:proofErr w:type="spellStart"/>
-            <w:r>
-              <w:rPr>
-                <w:rFonts w:cs="Arial"/>
-                <w:color w:val="auto"/>
-                <w:lang w:val="en-US"/>
-              </w:rPr>
-              <w:t>área</w:t>
-            </w:r>
-            <w:proofErr w:type="spellEnd"/>
-            <w:r>
-              <w:rPr>
-                <w:rFonts w:cs="Arial"/>
-                <w:color w:val="auto"/>
-                <w:lang w:val="en-US"/>
-              </w:rPr>
-              <w:t xml:space="preserve"> de </w:t>
-            </w:r>
-            <w:proofErr w:type="spellStart"/>
-            <w:r>
-              <w:rPr>
-                <w:rFonts w:cs="Arial"/>
-                <w:color w:val="auto"/>
-                <w:lang w:val="en-US"/>
-              </w:rPr>
-              <w:t>producción</w:t>
-            </w:r>
-            <w:proofErr w:type="spellEnd"/>
-            <w:r>
-              <w:rPr>
-                <w:rFonts w:cs="Arial"/>
-                <w:color w:val="auto"/>
-                <w:lang w:val="en-US"/>
-              </w:rPr>
-              <w:t xml:space="preserve"> de la </w:t>
-            </w:r>
-            <w:proofErr w:type="spellStart"/>
-            <w:r>
-              <w:rPr>
-                <w:rFonts w:cs="Arial"/>
-                <w:color w:val="auto"/>
-                <w:lang w:val="en-US"/>
-              </w:rPr>
-              <w:t>empresa</w:t>
-            </w:r>
-            <w:proofErr w:type="spellEnd"/>
+              <w:t>gestionar el área de producción de la empresa</w:t>
+            </w:r>
             <w:r>
               <w:rPr>
                 <w:rFonts w:cs="Arial"/>
@@ -3685,7 +3598,7 @@
                 <w:sz w:val="20"/>
                 <w:lang w:val="es-MX"/>
               </w:rPr>
-              <w:t>RF_002</w:t>
+              <w:t>RF_03</w:t>
             </w:r>
             <w:r>
               <w:rPr>
@@ -3999,7 +3912,16 @@
                 <w:sz w:val="20"/>
                 <w:lang w:val="es-MX"/>
               </w:rPr>
-              <w:t>RF_003 – Reportes</w:t>
+              <w:t>RF_05</w:t>
+            </w:r>
+            <w:r>
+              <w:rPr>
+                <w:rFonts w:ascii="Arial" w:hAnsi="Arial" w:cs="Arial"/>
+                <w:i/>
+                <w:sz w:val="20"/>
+                <w:lang w:val="es-MX"/>
+              </w:rPr>
+              <w:t xml:space="preserve"> – Reportes</w:t>
             </w:r>
           </w:p>
         </w:tc>
@@ -4288,7 +4210,16 @@
                 <w:sz w:val="20"/>
                 <w:lang w:val="es-MX"/>
               </w:rPr>
-              <w:t>RF_004 – Exportación de reportes a Excel</w:t>
+              <w:t>RF_06</w:t>
+            </w:r>
+            <w:r>
+              <w:rPr>
+                <w:rFonts w:ascii="Arial" w:hAnsi="Arial" w:cs="Arial"/>
+                <w:i/>
+                <w:sz w:val="20"/>
+                <w:lang w:val="es-MX"/>
+              </w:rPr>
+              <w:t xml:space="preserve"> – Exportación de reportes a Excel</w:t>
             </w:r>
           </w:p>
         </w:tc>
@@ -4631,18 +4562,8 @@
                 <w:color w:val="auto"/>
                 <w:lang w:val="es-MX"/>
               </w:rPr>
-              <w:t xml:space="preserve">C-10: </w:t>
-            </w:r>
-            <w:proofErr w:type="spellStart"/>
-            <w:r>
-              <w:rPr>
-                <w:rFonts w:cs="Arial"/>
-                <w:color w:val="auto"/>
-                <w:lang w:val="es-MX"/>
-              </w:rPr>
-              <w:t>forms</w:t>
-            </w:r>
-            <w:proofErr w:type="spellEnd"/>
+              <w:t>C-10: forms</w:t>
+            </w:r>
           </w:p>
         </w:tc>
       </w:tr>
@@ -4849,23 +4770,13 @@
               </w:rPr>
               <w:t xml:space="preserve">.Net Windows </w:t>
             </w:r>
-            <w:proofErr w:type="spellStart"/>
-            <w:r>
-              <w:rPr>
-                <w:rFonts w:cs="Arial"/>
-                <w:color w:val="auto"/>
-                <w:lang w:val="es-MX"/>
-              </w:rPr>
-              <w:t>Forms</w:t>
-            </w:r>
-            <w:proofErr w:type="spellEnd"/>
-            <w:r>
-              <w:rPr>
-                <w:rFonts w:cs="Arial"/>
-                <w:color w:val="auto"/>
-                <w:lang w:val="es-MX"/>
-              </w:rPr>
-              <w:t>, Framework 4.6</w:t>
+            <w:r>
+              <w:rPr>
+                <w:rFonts w:cs="Arial"/>
+                <w:color w:val="auto"/>
+                <w:lang w:val="es-MX"/>
+              </w:rPr>
+              <w:t>Forms, Framework 4.6</w:t>
             </w:r>
           </w:p>
           <w:p>
@@ -4969,27 +4880,8 @@
                 <w:color w:val="auto"/>
                 <w:lang w:val="es-MX"/>
               </w:rPr>
-              <w:t xml:space="preserve">, </w:t>
-            </w:r>
-            <w:proofErr w:type="spellStart"/>
-            <w:r>
-              <w:rPr>
-                <w:rFonts w:cs="Arial"/>
-                <w:color w:val="auto"/>
-                <w:lang w:val="es-MX"/>
-              </w:rPr>
-              <w:t>model</w:t>
-            </w:r>
-            <w:proofErr w:type="spellEnd"/>
-            <w:r>
-              <w:rPr>
-                <w:rFonts w:cs="Arial"/>
-                <w:color w:val="auto"/>
-                <w:lang w:val="es-MX"/>
-              </w:rPr>
-              <w:t xml:space="preserve"> y con </w:t>
-            </w:r>
-            <w:proofErr w:type="spellStart"/>
+              <w:t xml:space="preserve">, model y con </w:t>
+            </w:r>
             <w:r>
               <w:rPr>
                 <w:rFonts w:cs="Arial"/>
@@ -4998,7 +4890,6 @@
               </w:rPr>
               <w:t>common</w:t>
             </w:r>
-            <w:proofErr w:type="spellEnd"/>
             <w:r>
               <w:rPr>
                 <w:rFonts w:cs="Arial"/>
@@ -5253,23 +5144,13 @@
               </w:rPr>
               <w:t xml:space="preserve">.Net Windows </w:t>
             </w:r>
-            <w:proofErr w:type="spellStart"/>
-            <w:r>
-              <w:rPr>
-                <w:rFonts w:cs="Arial"/>
-                <w:color w:val="auto"/>
-                <w:lang w:val="es-MX"/>
-              </w:rPr>
-              <w:t>Forms</w:t>
-            </w:r>
-            <w:proofErr w:type="spellEnd"/>
-            <w:r>
-              <w:rPr>
-                <w:rFonts w:cs="Arial"/>
-                <w:color w:val="auto"/>
-                <w:lang w:val="es-MX"/>
-              </w:rPr>
-              <w:t>, Framework 4.6</w:t>
+            <w:r>
+              <w:rPr>
+                <w:rFonts w:cs="Arial"/>
+                <w:color w:val="auto"/>
+                <w:lang w:val="es-MX"/>
+              </w:rPr>
+              <w:t>Forms, Framework 4.6</w:t>
             </w:r>
           </w:p>
           <w:p>
@@ -5373,27 +5254,8 @@
                 <w:color w:val="auto"/>
                 <w:lang w:val="es-MX"/>
               </w:rPr>
-              <w:t xml:space="preserve">, </w:t>
-            </w:r>
-            <w:proofErr w:type="spellStart"/>
-            <w:r>
-              <w:rPr>
-                <w:rFonts w:cs="Arial"/>
-                <w:color w:val="auto"/>
-                <w:lang w:val="es-MX"/>
-              </w:rPr>
-              <w:t>model</w:t>
-            </w:r>
-            <w:proofErr w:type="spellEnd"/>
-            <w:r>
-              <w:rPr>
-                <w:rFonts w:cs="Arial"/>
-                <w:color w:val="auto"/>
-                <w:lang w:val="es-MX"/>
-              </w:rPr>
-              <w:t xml:space="preserve"> y con </w:t>
-            </w:r>
-            <w:proofErr w:type="spellStart"/>
+              <w:t xml:space="preserve">, model y con </w:t>
+            </w:r>
             <w:r>
               <w:rPr>
                 <w:rFonts w:cs="Arial"/>
@@ -5402,7 +5264,6 @@
               </w:rPr>
               <w:t>common</w:t>
             </w:r>
-            <w:proofErr w:type="spellEnd"/>
             <w:r>
               <w:rPr>
                 <w:rFonts w:cs="Arial"/>
@@ -5569,15 +5430,7 @@
                 <w:color w:val="auto"/>
                 <w:lang w:val="es-MX"/>
               </w:rPr>
-              <w:t>manuales del sistema</w:t>
-            </w:r>
-            <w:r>
-              <w:rPr>
-                <w:rFonts w:cs="Arial"/>
-                <w:color w:val="auto"/>
-                <w:lang w:val="es-MX"/>
-              </w:rPr>
-              <w:t>.</w:t>
+              <w:t>manuales del sistema.</w:t>
             </w:r>
           </w:p>
         </w:tc>
@@ -5665,23 +5518,13 @@
               </w:rPr>
               <w:t xml:space="preserve">.Net Windows </w:t>
             </w:r>
-            <w:proofErr w:type="spellStart"/>
-            <w:r>
-              <w:rPr>
-                <w:rFonts w:cs="Arial"/>
-                <w:color w:val="auto"/>
-                <w:lang w:val="es-MX"/>
-              </w:rPr>
-              <w:t>Forms</w:t>
-            </w:r>
-            <w:proofErr w:type="spellEnd"/>
-            <w:r>
-              <w:rPr>
-                <w:rFonts w:cs="Arial"/>
-                <w:color w:val="auto"/>
-                <w:lang w:val="es-MX"/>
-              </w:rPr>
-              <w:t>, Framework 4.6</w:t>
+            <w:r>
+              <w:rPr>
+                <w:rFonts w:cs="Arial"/>
+                <w:color w:val="auto"/>
+                <w:lang w:val="es-MX"/>
+              </w:rPr>
+              <w:t>Forms, Framework 4.6</w:t>
             </w:r>
           </w:p>
           <w:p>
@@ -5809,7 +5652,6 @@
         </w:rPr>
       </w:pPr>
       <w:bookmarkStart w:id="6" w:name="_Toc527678039"/>
-      <w:proofErr w:type="spellStart"/>
       <w:r>
         <w:rPr>
           <w:rFonts w:cs="Arial"/>
@@ -5818,7 +5660,6 @@
         <w:t>Model</w:t>
       </w:r>
       <w:bookmarkEnd w:id="6"/>
-      <w:proofErr w:type="spellEnd"/>
     </w:p>
     <w:tbl>
       <w:tblPr>
@@ -5880,7 +5721,6 @@
               </w:rPr>
               <w:t xml:space="preserve">: </w:t>
             </w:r>
-            <w:proofErr w:type="spellStart"/>
             <w:r>
               <w:rPr>
                 <w:rFonts w:cs="Arial"/>
@@ -5889,7 +5729,6 @@
               </w:rPr>
               <w:t>Pojos</w:t>
             </w:r>
-            <w:proofErr w:type="spellEnd"/>
           </w:p>
         </w:tc>
       </w:tr>
@@ -6038,23 +5877,13 @@
               </w:rPr>
               <w:t xml:space="preserve">.Net Windows </w:t>
             </w:r>
-            <w:proofErr w:type="spellStart"/>
-            <w:r>
-              <w:rPr>
-                <w:rFonts w:cs="Arial"/>
-                <w:color w:val="auto"/>
-                <w:lang w:val="es-MX"/>
-              </w:rPr>
-              <w:t>Forms</w:t>
-            </w:r>
-            <w:proofErr w:type="spellEnd"/>
-            <w:r>
-              <w:rPr>
-                <w:rFonts w:cs="Arial"/>
-                <w:color w:val="auto"/>
-                <w:lang w:val="es-MX"/>
-              </w:rPr>
-              <w:t>, Framework 4.6</w:t>
+            <w:r>
+              <w:rPr>
+                <w:rFonts w:cs="Arial"/>
+                <w:color w:val="auto"/>
+                <w:lang w:val="es-MX"/>
+              </w:rPr>
+              <w:t>Forms, Framework 4.6</w:t>
             </w:r>
           </w:p>
           <w:p>
@@ -6330,41 +6159,7 @@
                 <w:color w:val="auto"/>
                 <w:lang w:val="es-MX"/>
               </w:rPr>
-              <w:t>Incluye la clase conexión a la base de datos</w:t>
-            </w:r>
-            <w:r>
-              <w:rPr>
-                <w:rFonts w:cs="Arial"/>
-                <w:color w:val="auto"/>
-                <w:lang w:val="es-MX"/>
-              </w:rPr>
-              <w:t>.</w:t>
-            </w:r>
-            <w:r>
-              <w:rPr>
-                <w:rFonts w:cs="Arial"/>
-                <w:color w:val="auto"/>
-                <w:lang w:val="es-MX"/>
-              </w:rPr>
-              <w:t xml:space="preserve"> Además, incluye todos los </w:t>
-            </w:r>
-            <w:proofErr w:type="spellStart"/>
-            <w:r>
-              <w:rPr>
-                <w:rFonts w:cs="Arial"/>
-                <w:color w:val="auto"/>
-                <w:lang w:val="es-MX"/>
-              </w:rPr>
-              <w:t>DAOs</w:t>
-            </w:r>
-            <w:proofErr w:type="spellEnd"/>
-            <w:r>
-              <w:rPr>
-                <w:rFonts w:cs="Arial"/>
-                <w:color w:val="auto"/>
-                <w:lang w:val="es-MX"/>
-              </w:rPr>
-              <w:t xml:space="preserve"> del sistema.</w:t>
+              <w:t>Incluye la clase conexión a la base de datos. Además, incluye todos los DAOs del sistema.</w:t>
             </w:r>
           </w:p>
         </w:tc>
@@ -6452,23 +6247,13 @@
               </w:rPr>
               <w:t xml:space="preserve">.Net Windows </w:t>
             </w:r>
-            <w:proofErr w:type="spellStart"/>
-            <w:r>
-              <w:rPr>
-                <w:rFonts w:cs="Arial"/>
-                <w:color w:val="auto"/>
-                <w:lang w:val="es-MX"/>
-              </w:rPr>
-              <w:t>Forms</w:t>
-            </w:r>
-            <w:proofErr w:type="spellEnd"/>
-            <w:r>
-              <w:rPr>
-                <w:rFonts w:cs="Arial"/>
-                <w:color w:val="auto"/>
-                <w:lang w:val="es-MX"/>
-              </w:rPr>
-              <w:t>, Framework 4.6</w:t>
+            <w:r>
+              <w:rPr>
+                <w:rFonts w:cs="Arial"/>
+                <w:color w:val="auto"/>
+                <w:lang w:val="es-MX"/>
+              </w:rPr>
+              <w:t>Forms, Framework 4.6</w:t>
             </w:r>
           </w:p>
           <w:p>
@@ -6564,18 +6349,8 @@
                 <w:color w:val="auto"/>
                 <w:lang w:val="es-MX"/>
               </w:rPr>
-              <w:t xml:space="preserve">Se comunican con </w:t>
-            </w:r>
-            <w:proofErr w:type="spellStart"/>
-            <w:r>
-              <w:rPr>
-                <w:rFonts w:cs="Arial"/>
-                <w:color w:val="auto"/>
-                <w:lang w:val="es-MX"/>
-              </w:rPr>
-              <w:t>model</w:t>
-            </w:r>
-            <w:proofErr w:type="spellEnd"/>
+              <w:t>Se comunican con model</w:t>
+            </w:r>
             <w:r>
               <w:rPr>
                 <w:rFonts w:cs="Arial"/>
@@ -6618,7 +6393,6 @@
         </w:rPr>
       </w:pPr>
       <w:bookmarkStart w:id="8" w:name="_Toc527678041"/>
-      <w:proofErr w:type="spellStart"/>
       <w:r>
         <w:rPr>
           <w:rFonts w:cs="Arial"/>
@@ -6627,7 +6401,6 @@
         <w:t>Common</w:t>
       </w:r>
       <w:bookmarkEnd w:id="8"/>
-      <w:proofErr w:type="spellEnd"/>
     </w:p>
     <w:tbl>
       <w:tblPr>
@@ -6679,23 +6452,7 @@
                 <w:color w:val="auto"/>
                 <w:lang w:val="es-MX"/>
               </w:rPr>
-              <w:t>C-</w:t>
-            </w:r>
-            <w:r>
-              <w:rPr>
-                <w:rFonts w:cs="Arial"/>
-                <w:color w:val="auto"/>
-                <w:lang w:val="es-MX"/>
-              </w:rPr>
-              <w:t>4</w:t>
-            </w:r>
-            <w:r>
-              <w:rPr>
-                <w:rFonts w:cs="Arial"/>
-                <w:color w:val="auto"/>
-                <w:lang w:val="es-MX"/>
-              </w:rPr>
-              <w:t>0</w:t>
+              <w:t>C-40</w:t>
             </w:r>
             <w:r>
               <w:rPr>
@@ -6859,18 +6616,8 @@
                 <w:color w:val="auto"/>
                 <w:lang w:val="es-MX"/>
               </w:rPr>
-              <w:t xml:space="preserve">MySQL 8 </w:t>
-            </w:r>
-            <w:proofErr w:type="spellStart"/>
-            <w:r>
-              <w:rPr>
-                <w:rFonts w:cs="Arial"/>
-                <w:color w:val="auto"/>
-                <w:lang w:val="es-MX"/>
-              </w:rPr>
-              <w:t>Community</w:t>
-            </w:r>
-            <w:proofErr w:type="spellEnd"/>
+              <w:t>MySQL 8 Community</w:t>
+            </w:r>
           </w:p>
           <w:p>
             <w:pPr>
@@ -6996,7 +6743,6 @@
         </w:rPr>
       </w:pPr>
       <w:bookmarkStart w:id="9" w:name="_Toc527678042"/>
-      <w:proofErr w:type="spellStart"/>
       <w:r>
         <w:rPr>
           <w:rFonts w:cs="Arial"/>
@@ -7005,7 +6751,6 @@
         <w:t>Tests</w:t>
       </w:r>
       <w:bookmarkEnd w:id="9"/>
-      <w:proofErr w:type="spellEnd"/>
     </w:p>
     <w:tbl>
       <w:tblPr>
@@ -7057,15 +6802,7 @@
                 <w:color w:val="auto"/>
                 <w:lang w:val="es-MX"/>
               </w:rPr>
-              <w:t>C-5</w:t>
-            </w:r>
-            <w:r>
-              <w:rPr>
-                <w:rFonts w:cs="Arial"/>
-                <w:color w:val="auto"/>
-                <w:lang w:val="es-MX"/>
-              </w:rPr>
-              <w:t>0</w:t>
+              <w:t>C-50</w:t>
             </w:r>
             <w:r>
               <w:rPr>
@@ -7075,7 +6812,6 @@
               </w:rPr>
               <w:t xml:space="preserve">: </w:t>
             </w:r>
-            <w:proofErr w:type="spellStart"/>
             <w:r>
               <w:rPr>
                 <w:rFonts w:cs="Arial"/>
@@ -7084,7 +6820,6 @@
               </w:rPr>
               <w:t>Tests</w:t>
             </w:r>
-            <w:proofErr w:type="spellEnd"/>
           </w:p>
         </w:tc>
       </w:tr>
@@ -7145,23 +6880,7 @@
                 <w:color w:val="auto"/>
                 <w:lang w:val="es-MX"/>
               </w:rPr>
-              <w:t>Incluye</w:t>
-            </w:r>
-            <w:r>
-              <w:rPr>
-                <w:rFonts w:cs="Arial"/>
-                <w:color w:val="auto"/>
-                <w:lang w:val="es-MX"/>
-              </w:rPr>
-              <w:t xml:space="preserve"> las pruebas unitarias de los componentes del sistema para asegurar la calidad</w:t>
-            </w:r>
-            <w:r>
-              <w:rPr>
-                <w:rFonts w:cs="Arial"/>
-                <w:color w:val="auto"/>
-                <w:lang w:val="es-MX"/>
-              </w:rPr>
-              <w:t>.</w:t>
+              <w:t>Incluye las pruebas unitarias de los componentes del sistema para asegurar la calidad.</w:t>
             </w:r>
           </w:p>
         </w:tc>
@@ -7249,23 +6968,13 @@
               </w:rPr>
               <w:t xml:space="preserve">.Net Windows </w:t>
             </w:r>
-            <w:proofErr w:type="spellStart"/>
-            <w:r>
-              <w:rPr>
-                <w:rFonts w:cs="Arial"/>
-                <w:color w:val="auto"/>
-                <w:lang w:val="es-MX"/>
-              </w:rPr>
-              <w:t>Forms</w:t>
-            </w:r>
-            <w:proofErr w:type="spellEnd"/>
-            <w:r>
-              <w:rPr>
-                <w:rFonts w:cs="Arial"/>
-                <w:color w:val="auto"/>
-                <w:lang w:val="es-MX"/>
-              </w:rPr>
-              <w:t>, Framework 4.6</w:t>
+            <w:r>
+              <w:rPr>
+                <w:rFonts w:cs="Arial"/>
+                <w:color w:val="auto"/>
+                <w:lang w:val="es-MX"/>
+              </w:rPr>
+              <w:t>Forms, Framework 4.6</w:t>
             </w:r>
           </w:p>
           <w:p>
@@ -7369,15 +7078,7 @@
                 <w:color w:val="auto"/>
                 <w:lang w:val="es-MX"/>
               </w:rPr>
-              <w:t>todas las capas</w:t>
-            </w:r>
-            <w:r>
-              <w:rPr>
-                <w:rFonts w:cs="Arial"/>
-                <w:color w:val="auto"/>
-                <w:lang w:val="es-MX"/>
-              </w:rPr>
-              <w:t>.</w:t>
+              <w:t>todas las capas.</w:t>
             </w:r>
           </w:p>
         </w:tc>
@@ -7486,21 +7187,8 @@
           <w:sz w:val="22"/>
           <w:lang w:val="es-MX"/>
         </w:rPr>
-        <w:t xml:space="preserve">MySQL 8 </w:t>
-      </w:r>
-      <w:proofErr w:type="spellStart"/>
-      <w:r>
-        <w:rPr>
-          <w:rFonts w:cs="Arial"/>
-          <w:b/>
-          <w:i w:val="0"/>
-          <w:color w:val="auto"/>
-          <w:sz w:val="22"/>
-          <w:lang w:val="es-MX"/>
-        </w:rPr>
-        <w:t>Community</w:t>
-      </w:r>
-      <w:proofErr w:type="spellEnd"/>
+        <w:t>MySQL 8 Community</w:t>
+      </w:r>
       <w:r>
         <w:rPr>
           <w:rFonts w:cs="Arial"/>
@@ -7546,47 +7234,6 @@
       <w:pPr>
         <w:pStyle w:val="Textoindependiente"/>
         <w:tabs>
-          <w:tab w:val="left" w:pos="801"/>
-        </w:tabs>
-        <w:spacing w:after="0"/>
-        <w:ind w:left="375"/>
-        <w:jc w:val="both"/>
-        <w:rPr>
-          <w:rFonts w:cs="Arial"/>
-          <w:i/>
-          <w:lang w:val="es-MX"/>
-        </w:rPr>
-      </w:pPr>
-      <w:r>
-        <w:rPr>
-          <w:rFonts w:cs="Arial"/>
-          <w:i/>
-          <w:lang w:val="es-MX"/>
-        </w:rPr>
-        <w:t xml:space="preserve">Para ver los casos de uso del sistema revisar el documento </w:t>
-      </w:r>
-      <w:r>
-        <w:rPr>
-          <w:rFonts w:cs="Arial"/>
-          <w:i/>
-          <w:color w:val="FF0000"/>
-          <w:lang w:val="es-MX"/>
-        </w:rPr>
-        <w:t>COLOCA AQUÍ EL NOMBRE DEL DOCUMENTO DONDE TENDRAN ALMACENADOS LOS CASOS DE USO</w:t>
-      </w:r>
-      <w:r>
-        <w:rPr>
-          <w:rFonts w:cs="Arial"/>
-          <w:i/>
-          <w:lang w:val="es-MX"/>
-        </w:rPr>
-        <w:t>.</w:t>
-      </w:r>
-    </w:p>
-    <w:p>
-      <w:pPr>
-        <w:pStyle w:val="Textoindependiente"/>
-        <w:tabs>
           <w:tab w:val="left" w:pos="816"/>
         </w:tabs>
         <w:spacing w:after="0"/>
@@ -7599,6 +7246,50 @@
           <w:lang w:val="es-MX"/>
         </w:rPr>
       </w:pPr>
+      <w:r>
+        <w:rPr>
+          <w:rFonts w:cs="Arial"/>
+          <w:i/>
+          <w:noProof/>
+          <w:color w:val="0000FF"/>
+          <w:lang w:val="es-MX" w:eastAsia="es-MX" w:bidi="ar-SA"/>
+        </w:rPr>
+        <w:drawing>
+          <wp:inline distT="0" distB="0" distL="0" distR="0" wp14:anchorId="4D7BB65B" wp14:editId="00A19FCD">
+            <wp:extent cx="3715268" cy="4410691"/>
+            <wp:effectExtent l="0" t="0" r="0" b="9525"/>
+            <wp:docPr id="2" name="Imagen 2"/>
+            <wp:cNvGraphicFramePr>
+              <a:graphicFrameLocks xmlns:a="http://schemas.openxmlformats.org/drawingml/2006/main" noChangeAspect="1"/>
+            </wp:cNvGraphicFramePr>
+            <a:graphic xmlns:a="http://schemas.openxmlformats.org/drawingml/2006/main">
+              <a:graphicData uri="http://schemas.openxmlformats.org/drawingml/2006/picture">
+                <pic:pic xmlns:pic="http://schemas.openxmlformats.org/drawingml/2006/picture">
+                  <pic:nvPicPr>
+                    <pic:cNvPr id="1" name=""/>
+                    <pic:cNvPicPr/>
+                  </pic:nvPicPr>
+                  <pic:blipFill>
+                    <a:blip r:embed="rId12"/>
+                    <a:stretch>
+                      <a:fillRect/>
+                    </a:stretch>
+                  </pic:blipFill>
+                  <pic:spPr>
+                    <a:xfrm>
+                      <a:off x="0" y="0"/>
+                      <a:ext cx="3715268" cy="4410691"/>
+                    </a:xfrm>
+                    <a:prstGeom prst="rect">
+                      <a:avLst/>
+                    </a:prstGeom>
+                  </pic:spPr>
+                </pic:pic>
+              </a:graphicData>
+            </a:graphic>
+          </wp:inline>
+        </w:drawing>
+      </w:r>
     </w:p>
     <w:p>
       <w:pPr>
@@ -7696,7 +7387,7 @@
         </w:rPr>
         <w:drawing>
           <wp:inline distT="0" distB="0" distL="0" distR="0">
-            <wp:extent cx="3371850" cy="1273810"/>
+            <wp:extent cx="3886200" cy="1468120"/>
             <wp:effectExtent l="0" t="0" r="0" b="0"/>
             <wp:docPr id="1" name="Imagen 15"/>
             <wp:cNvGraphicFramePr>
@@ -7712,7 +7403,7 @@
                     </pic:cNvPicPr>
                   </pic:nvPicPr>
                   <pic:blipFill>
-                    <a:blip r:embed="rId12">
+                    <a:blip r:embed="rId13">
                       <a:extLst>
                         <a:ext uri="{28A0092B-C50C-407E-A947-70E740481C1C}">
                           <a14:useLocalDpi xmlns:a14="http://schemas.microsoft.com/office/drawing/2010/main" val="0"/>
@@ -7726,7 +7417,7 @@
                   <pic:spPr bwMode="auto">
                     <a:xfrm>
                       <a:off x="0" y="0"/>
-                      <a:ext cx="3400636" cy="1284685"/>
+                      <a:ext cx="3919378" cy="1480654"/>
                     </a:xfrm>
                     <a:prstGeom prst="rect">
                       <a:avLst/>
@@ -7776,6 +7467,7 @@
           <w:sz w:val="24"/>
           <w:lang w:val="es-ES"/>
         </w:rPr>
+        <w:lastRenderedPageBreak/>
         <w:t>En el diagrama se muestra la distribución física requerida para implementar la aplicación y se muestran los componentes requeridos en el lado del cliente y en el lado del servidor.</w:t>
       </w:r>
     </w:p>
@@ -7837,20 +7529,12 @@
           <w:lang w:val="es-MX"/>
         </w:rPr>
       </w:pPr>
-      <w:r>
-        <w:rPr>
-          <w:rFonts w:cs="Arial"/>
-          <w:lang w:val="es-MX"/>
-        </w:rPr>
-        <w:br w:type="page"/>
-      </w:r>
       <w:bookmarkStart w:id="13" w:name="_Toc527678046"/>
       <w:r>
         <w:rPr>
           <w:rFonts w:cs="Arial"/>
           <w:lang w:val="es-MX"/>
         </w:rPr>
-        <w:lastRenderedPageBreak/>
         <w:t>Diagrama de Base de Datos</w:t>
       </w:r>
       <w:bookmarkEnd w:id="13"/>
@@ -7973,18 +7657,8 @@
           <w:sz w:val="24"/>
           <w:lang w:val="es-MX"/>
         </w:rPr>
-        <w:t xml:space="preserve">MySQL 8 </w:t>
-      </w:r>
-      <w:proofErr w:type="spellStart"/>
-      <w:r>
-        <w:rPr>
-          <w:rFonts w:cs="Arial"/>
-          <w:sz w:val="24"/>
-          <w:lang w:val="es-MX"/>
-        </w:rPr>
-        <w:t>Community</w:t>
-      </w:r>
-      <w:proofErr w:type="spellEnd"/>
+        <w:t>MySQL 8 Community</w:t>
+      </w:r>
     </w:p>
     <w:p>
       <w:pPr>
@@ -8023,14 +7697,96 @@
     </w:p>
     <w:p>
       <w:pPr>
+        <w:pStyle w:val="Textoindependiente"/>
+        <w:tabs>
+          <w:tab w:val="left" w:pos="816"/>
+        </w:tabs>
+        <w:spacing w:after="0"/>
+        <w:ind w:left="390"/>
+        <w:jc w:val="center"/>
+        <w:rPr>
+          <w:rFonts w:cs="Arial"/>
+          <w:b/>
+          <w:sz w:val="22"/>
+          <w:lang w:val="es-MX"/>
+        </w:rPr>
+      </w:pPr>
+    </w:p>
+    <w:p>
+      <w:pPr>
+        <w:pStyle w:val="Textoindependiente"/>
+        <w:tabs>
+          <w:tab w:val="left" w:pos="816"/>
+        </w:tabs>
+        <w:spacing w:after="0"/>
+        <w:ind w:left="390"/>
+        <w:jc w:val="center"/>
+        <w:rPr>
+          <w:rFonts w:cs="Arial"/>
+          <w:b/>
+          <w:sz w:val="22"/>
+          <w:lang w:val="es-MX"/>
+        </w:rPr>
+      </w:pPr>
+      <w:r>
+        <w:rPr>
+          <w:rFonts w:cs="Arial"/>
+          <w:b/>
+          <w:noProof/>
+          <w:sz w:val="22"/>
+          <w:lang w:val="es-MX" w:eastAsia="es-MX" w:bidi="ar-SA"/>
+        </w:rPr>
+        <w:drawing>
+          <wp:inline distT="0" distB="0" distL="0" distR="0">
+            <wp:extent cx="6031230" cy="3714115"/>
+            <wp:effectExtent l="0" t="0" r="7620" b="635"/>
+            <wp:docPr id="3" name="Imagen 3"/>
+            <wp:cNvGraphicFramePr>
+              <a:graphicFrameLocks xmlns:a="http://schemas.openxmlformats.org/drawingml/2006/main" noChangeAspect="1"/>
+            </wp:cNvGraphicFramePr>
+            <a:graphic xmlns:a="http://schemas.openxmlformats.org/drawingml/2006/main">
+              <a:graphicData uri="http://schemas.openxmlformats.org/drawingml/2006/picture">
+                <pic:pic xmlns:pic="http://schemas.openxmlformats.org/drawingml/2006/picture">
+                  <pic:nvPicPr>
+                    <pic:cNvPr id="3" name="Diagrama Relacional.png"/>
+                    <pic:cNvPicPr/>
+                  </pic:nvPicPr>
+                  <pic:blipFill>
+                    <a:blip r:embed="rId14">
+                      <a:extLst>
+                        <a:ext uri="{28A0092B-C50C-407E-A947-70E740481C1C}">
+                          <a14:useLocalDpi xmlns:a14="http://schemas.microsoft.com/office/drawing/2010/main" val="0"/>
+                        </a:ext>
+                      </a:extLst>
+                    </a:blip>
+                    <a:stretch>
+                      <a:fillRect/>
+                    </a:stretch>
+                  </pic:blipFill>
+                  <pic:spPr>
+                    <a:xfrm>
+                      <a:off x="0" y="0"/>
+                      <a:ext cx="6031230" cy="3714115"/>
+                    </a:xfrm>
+                    <a:prstGeom prst="rect">
+                      <a:avLst/>
+                    </a:prstGeom>
+                  </pic:spPr>
+                </pic:pic>
+              </a:graphicData>
+            </a:graphic>
+          </wp:inline>
+        </w:drawing>
+      </w:r>
+    </w:p>
+    <w:p>
+      <w:pPr>
         <w:rPr>
           <w:rFonts w:ascii="Arial" w:hAnsi="Arial" w:cs="Arial"/>
           <w:b/>
           <w:lang w:val="es-MX"/>
         </w:rPr>
       </w:pPr>
-      <w:bookmarkStart w:id="14" w:name="_GoBack"/>
-      <w:bookmarkEnd w:id="14"/>
     </w:p>
     <w:tbl>
       <w:tblPr>
@@ -8181,11 +7937,21 @@
               <w:rPr>
                 <w:rFonts w:ascii="Arial" w:hAnsi="Arial" w:cs="Arial"/>
                 <w:b/>
-                <w:color w:val="FF0000"/>
+                <w:color w:val="FFFFFF" w:themeColor="background1"/>
                 <w:sz w:val="22"/>
                 <w:lang w:val="es-MX"/>
               </w:rPr>
-              <w:t>NOMBRE DE LA BD</w:t>
+              <w:t>SCIET</w:t>
+            </w:r>
+            <w:r>
+              <w:rPr>
+                <w:rFonts w:ascii="Arial" w:hAnsi="Arial" w:cs="Arial"/>
+                <w:b/>
+                <w:color w:val="FFFFFF" w:themeColor="background1"/>
+                <w:sz w:val="22"/>
+                <w:lang w:val="es-MX"/>
+              </w:rPr>
+              <w:t>BD</w:t>
             </w:r>
           </w:p>
         </w:tc>
@@ -8202,19 +7968,13 @@
             <w:pPr>
               <w:rPr>
                 <w:rFonts w:ascii="Arial" w:hAnsi="Arial" w:cs="Arial"/>
-                <w:b/>
-                <w:color w:val="FF0000"/>
-                <w:lang w:val="es-MX"/>
-              </w:rPr>
-            </w:pPr>
-            <w:r>
-              <w:rPr>
-                <w:rFonts w:ascii="Arial" w:hAnsi="Arial" w:cs="Arial"/>
-                <w:b/>
-                <w:color w:val="FF0000"/>
-                <w:lang w:val="es-MX"/>
-              </w:rPr>
-              <w:t>COLOCA AQUÍ EL NOMBRE DE CADA UNA DE LAS TABLAS</w:t>
+              </w:rPr>
+            </w:pPr>
+            <w:r>
+              <w:rPr>
+                <w:rFonts w:ascii="Arial" w:hAnsi="Arial" w:cs="Arial"/>
+              </w:rPr>
+              <w:t>users</w:t>
             </w:r>
           </w:p>
         </w:tc>
@@ -8226,19 +7986,13 @@
             <w:pPr>
               <w:rPr>
                 <w:rFonts w:ascii="Arial" w:hAnsi="Arial" w:cs="Arial"/>
-                <w:b/>
-                <w:color w:val="FF0000"/>
-                <w:lang w:val="es-MX"/>
-              </w:rPr>
-            </w:pPr>
-            <w:r>
-              <w:rPr>
-                <w:rFonts w:ascii="Arial" w:hAnsi="Arial" w:cs="Arial"/>
-                <w:b/>
-                <w:color w:val="FF0000"/>
-                <w:lang w:val="es-MX"/>
-              </w:rPr>
-              <w:t>COLOCA AQUÍ LOS REQUERIMIENTOSQUE SE RELACIONAN CON CADA TABLA</w:t>
+              </w:rPr>
+            </w:pPr>
+            <w:r>
+              <w:rPr>
+                <w:rFonts w:ascii="Arial" w:hAnsi="Arial" w:cs="Arial"/>
+              </w:rPr>
+              <w:t>RF01</w:t>
             </w:r>
           </w:p>
         </w:tc>
@@ -8255,10 +8009,15 @@
             <w:pPr>
               <w:rPr>
                 <w:rFonts w:ascii="Arial" w:hAnsi="Arial" w:cs="Arial"/>
-                <w:b/>
-                <w:lang w:val="es-MX"/>
-              </w:rPr>
-            </w:pPr>
+              </w:rPr>
+            </w:pPr>
+            <w:r>
+              <w:rPr>
+                <w:rFonts w:ascii="Arial" w:hAnsi="Arial" w:cs="Arial"/>
+              </w:rPr>
+              <w:lastRenderedPageBreak/>
+              <w:t>articles</w:t>
+            </w:r>
           </w:p>
         </w:tc>
         <w:tc>
@@ -8269,10 +8028,14 @@
             <w:pPr>
               <w:rPr>
                 <w:rFonts w:ascii="Arial" w:hAnsi="Arial" w:cs="Arial"/>
-                <w:b/>
-                <w:lang w:val="es-MX"/>
-              </w:rPr>
-            </w:pPr>
+              </w:rPr>
+            </w:pPr>
+            <w:r>
+              <w:rPr>
+                <w:rFonts w:ascii="Arial" w:hAnsi="Arial" w:cs="Arial"/>
+              </w:rPr>
+              <w:t>RF03</w:t>
+            </w:r>
           </w:p>
         </w:tc>
       </w:tr>
@@ -8288,10 +8051,14 @@
             <w:pPr>
               <w:rPr>
                 <w:rFonts w:ascii="Arial" w:hAnsi="Arial" w:cs="Arial"/>
-                <w:b/>
-                <w:lang w:val="es-MX"/>
-              </w:rPr>
-            </w:pPr>
+              </w:rPr>
+            </w:pPr>
+            <w:r>
+              <w:rPr>
+                <w:rFonts w:ascii="Arial" w:hAnsi="Arial" w:cs="Arial"/>
+              </w:rPr>
+              <w:t>batches</w:t>
+            </w:r>
           </w:p>
         </w:tc>
         <w:tc>
@@ -8302,10 +8069,14 @@
             <w:pPr>
               <w:rPr>
                 <w:rFonts w:ascii="Arial" w:hAnsi="Arial" w:cs="Arial"/>
-                <w:b/>
-                <w:lang w:val="es-MX"/>
-              </w:rPr>
-            </w:pPr>
+              </w:rPr>
+            </w:pPr>
+            <w:r>
+              <w:rPr>
+                <w:rFonts w:ascii="Arial" w:hAnsi="Arial" w:cs="Arial"/>
+              </w:rPr>
+              <w:t>RF03</w:t>
+            </w:r>
           </w:p>
         </w:tc>
       </w:tr>
@@ -8321,10 +8092,14 @@
             <w:pPr>
               <w:rPr>
                 <w:rFonts w:ascii="Arial" w:hAnsi="Arial" w:cs="Arial"/>
-                <w:b/>
-                <w:lang w:val="es-MX"/>
-              </w:rPr>
-            </w:pPr>
+              </w:rPr>
+            </w:pPr>
+            <w:r>
+              <w:rPr>
+                <w:rFonts w:ascii="Arial" w:hAnsi="Arial" w:cs="Arial"/>
+              </w:rPr>
+              <w:t>detailBatch</w:t>
+            </w:r>
           </w:p>
         </w:tc>
         <w:tc>
@@ -8335,10 +8110,16 @@
             <w:pPr>
               <w:rPr>
                 <w:rFonts w:ascii="Arial" w:hAnsi="Arial" w:cs="Arial"/>
-                <w:b/>
-                <w:lang w:val="es-MX"/>
-              </w:rPr>
-            </w:pPr>
+              </w:rPr>
+            </w:pPr>
+            <w:r>
+              <w:rPr>
+                <w:rFonts w:ascii="Arial" w:hAnsi="Arial" w:cs="Arial"/>
+              </w:rPr>
+              <w:t>RF03</w:t>
+            </w:r>
+            <w:bookmarkStart w:id="14" w:name="_GoBack"/>
+            <w:bookmarkEnd w:id="14"/>
           </w:p>
         </w:tc>
       </w:tr>
@@ -8354,10 +8135,14 @@
             <w:pPr>
               <w:rPr>
                 <w:rFonts w:ascii="Arial" w:hAnsi="Arial" w:cs="Arial"/>
-                <w:b/>
-                <w:lang w:val="es-MX"/>
-              </w:rPr>
-            </w:pPr>
+              </w:rPr>
+            </w:pPr>
+            <w:r>
+              <w:rPr>
+                <w:rFonts w:ascii="Arial" w:hAnsi="Arial" w:cs="Arial"/>
+              </w:rPr>
+              <w:t>sales</w:t>
+            </w:r>
           </w:p>
         </w:tc>
         <w:tc>
@@ -8368,10 +8153,14 @@
             <w:pPr>
               <w:rPr>
                 <w:rFonts w:ascii="Arial" w:hAnsi="Arial" w:cs="Arial"/>
-                <w:b/>
-                <w:lang w:val="es-MX"/>
-              </w:rPr>
-            </w:pPr>
+              </w:rPr>
+            </w:pPr>
+            <w:r>
+              <w:rPr>
+                <w:rFonts w:ascii="Arial" w:hAnsi="Arial" w:cs="Arial"/>
+              </w:rPr>
+              <w:t>RF4, RF5, RF6</w:t>
+            </w:r>
           </w:p>
         </w:tc>
       </w:tr>
@@ -8387,10 +8176,14 @@
             <w:pPr>
               <w:rPr>
                 <w:rFonts w:ascii="Arial" w:hAnsi="Arial" w:cs="Arial"/>
-                <w:b/>
-                <w:lang w:val="es-MX"/>
-              </w:rPr>
-            </w:pPr>
+              </w:rPr>
+            </w:pPr>
+            <w:r>
+              <w:rPr>
+                <w:rFonts w:ascii="Arial" w:hAnsi="Arial" w:cs="Arial"/>
+              </w:rPr>
+              <w:t>detailSale</w:t>
+            </w:r>
           </w:p>
         </w:tc>
         <w:tc>
@@ -8401,10 +8194,14 @@
             <w:pPr>
               <w:rPr>
                 <w:rFonts w:ascii="Arial" w:hAnsi="Arial" w:cs="Arial"/>
-                <w:b/>
-                <w:lang w:val="es-MX"/>
-              </w:rPr>
-            </w:pPr>
+              </w:rPr>
+            </w:pPr>
+            <w:r>
+              <w:rPr>
+                <w:rFonts w:ascii="Arial" w:hAnsi="Arial" w:cs="Arial"/>
+              </w:rPr>
+              <w:t>RF4, RF5, RF6</w:t>
+            </w:r>
           </w:p>
         </w:tc>
       </w:tr>
@@ -8642,7 +8439,7 @@
     </w:tbl>
     <w:p/>
     <w:sectPr>
-      <w:headerReference w:type="default" r:id="rId13"/>
+      <w:headerReference w:type="default" r:id="rId15"/>
       <w:footnotePr>
         <w:pos w:val="beneathText"/>
       </w:footnotePr>
@@ -8710,7 +8507,7 @@
         <w:b/>
         <w:noProof/>
       </w:rPr>
-      <w:t>8</w:t>
+      <w:t>9</w:t>
     </w:r>
     <w:r>
       <w:rPr>
@@ -8757,7 +8554,7 @@
     </w:tblPr>
     <w:tblGrid>
       <w:gridCol w:w="1244"/>
-      <w:gridCol w:w="8445"/>
+      <w:gridCol w:w="8435"/>
     </w:tblGrid>
     <w:tr>
       <w:trPr>
@@ -14704,7 +14501,7 @@
 </file>
 
 <file path=customXml/itemProps1.xml><?xml version="1.0" encoding="utf-8"?>
-<ds:datastoreItem xmlns:ds="http://schemas.openxmlformats.org/officeDocument/2006/customXml" ds:itemID="{1C29D288-F77A-4F94-B2BD-F40BCAA65F1F}">
+<ds:datastoreItem xmlns:ds="http://schemas.openxmlformats.org/officeDocument/2006/customXml" ds:itemID="{85A94852-BA33-4A44-9ECC-0B4886D6A40D}">
   <ds:schemaRefs>
     <ds:schemaRef ds:uri="http://schemas.openxmlformats.org/officeDocument/2006/bibliography"/>
   </ds:schemaRefs>

</xml_diff>